<commit_message>
Andijon doklad qishga tayyorgarlik qushildi
</commit_message>
<xml_diff>
--- a/analysis/01_Андижон_2022_10.docx
+++ b/analysis/01_Андижон_2022_10.docx
@@ -9544,6 +9544,7 @@
           <w:shd w:val="clear" w:color="auto" w:fill="FFFFFF"/>
           <w:lang w:val="uz-Cyrl-UZ"/>
         </w:rPr>
+        <w:lastRenderedPageBreak/>
         <w:t xml:space="preserve">Туманлар кесимида </w:t>
       </w:r>
       <w:r>
@@ -9844,6 +9845,201 @@
           <w:lang w:val="uz-Cyrl-UZ"/>
         </w:rPr>
         <w:t>) қайд этилган.</w:t>
+      </w:r>
+    </w:p>
+    <w:p>
+      <w:pPr>
+        <w:pStyle w:val="a5"/>
+        <w:shd w:val="clear" w:color="auto" w:fill="FFFFFF"/>
+        <w:spacing w:before="120" w:beforeAutospacing="0" w:after="120" w:afterAutospacing="0" w:line="276" w:lineRule="auto"/>
+        <w:ind w:firstLine="567"/>
+        <w:jc w:val="both"/>
+        <w:rPr>
+          <w:rStyle w:val="a4"/>
+          <w:rFonts w:ascii="Arial" w:hAnsi="Arial" w:cs="Arial"/>
+          <w:i/>
+          <w:color w:val="002060"/>
+          <w:sz w:val="30"/>
+          <w:szCs w:val="30"/>
+          <w:highlight w:val="yellow"/>
+          <w:u w:val="single"/>
+          <w:shd w:val="clear" w:color="auto" w:fill="FFFFFF"/>
+          <w:lang w:val="uz-Cyrl-UZ"/>
+        </w:rPr>
+      </w:pPr>
+      <w:bookmarkStart w:id="1" w:name="_GoBack"/>
+      <w:bookmarkEnd w:id="1"/>
+      <w:r>
+        <w:rPr>
+          <w:rStyle w:val="a4"/>
+          <w:rFonts w:ascii="Arial" w:hAnsi="Arial" w:cs="Arial"/>
+          <w:i/>
+          <w:color w:val="002060"/>
+          <w:sz w:val="30"/>
+          <w:szCs w:val="30"/>
+          <w:highlight w:val="yellow"/>
+          <w:u w:val="single"/>
+          <w:shd w:val="clear" w:color="auto" w:fill="FFFFFF"/>
+          <w:lang w:val="uz-Cyrl-UZ"/>
+        </w:rPr>
+        <w:t>Қишга тайёргарлик ҳолати</w:t>
+      </w:r>
+    </w:p>
+    <w:p>
+      <w:pPr>
+        <w:pStyle w:val="a5"/>
+        <w:shd w:val="clear" w:color="auto" w:fill="FFFFFF"/>
+        <w:spacing w:before="0" w:beforeAutospacing="0" w:after="120" w:afterAutospacing="0" w:line="276" w:lineRule="auto"/>
+        <w:ind w:firstLine="567"/>
+        <w:jc w:val="both"/>
+        <w:rPr>
+          <w:rStyle w:val="a4"/>
+          <w:rFonts w:ascii="Arial" w:hAnsi="Arial" w:cs="Arial"/>
+          <w:b w:val="0"/>
+          <w:bCs w:val="0"/>
+          <w:sz w:val="28"/>
+          <w:szCs w:val="28"/>
+          <w:highlight w:val="yellow"/>
+          <w:shd w:val="clear" w:color="auto" w:fill="FFFFFF"/>
+          <w:lang w:val="uz-Cyrl-UZ"/>
+        </w:rPr>
+      </w:pPr>
+      <w:r>
+        <w:rPr>
+          <w:rStyle w:val="a4"/>
+          <w:rFonts w:ascii="Arial" w:hAnsi="Arial" w:cs="Arial"/>
+          <w:b w:val="0"/>
+          <w:bCs w:val="0"/>
+          <w:sz w:val="28"/>
+          <w:szCs w:val="28"/>
+          <w:highlight w:val="yellow"/>
+          <w:shd w:val="clear" w:color="auto" w:fill="FFFFFF"/>
+          <w:lang w:val="uz-Cyrl-UZ"/>
+        </w:rPr>
+        <w:t xml:space="preserve">Вилоят бўйича аҳолининг 69%га куз-қиш мавсумига тайёрлигини, 17% тайёр эмаслигини ва 14% қисман тайёрлигини билдирган. </w:t>
+      </w:r>
+      <w:r>
+        <w:rPr>
+          <w:rStyle w:val="a4"/>
+          <w:rFonts w:ascii="Arial" w:hAnsi="Arial" w:cs="Arial"/>
+          <w:b w:val="0"/>
+          <w:bCs w:val="0"/>
+          <w:sz w:val="28"/>
+          <w:szCs w:val="28"/>
+          <w:highlight w:val="yellow"/>
+          <w:shd w:val="clear" w:color="auto" w:fill="FFFFFF"/>
+          <w:lang w:val="uz-Cyrl-UZ"/>
+        </w:rPr>
+        <w:t xml:space="preserve">Куз-қиш мавсумига тайёр эмаслигини қайд этганлар улуши Андижон шаҳри (30%), Шаҳрихон (24%), Асака (23%) ва Мархамат (23%) туманларида юқори. </w:t>
+      </w:r>
+    </w:p>
+    <w:p>
+      <w:pPr>
+        <w:pStyle w:val="a5"/>
+        <w:shd w:val="clear" w:color="auto" w:fill="FFFFFF"/>
+        <w:spacing w:before="0" w:beforeAutospacing="0" w:after="120" w:afterAutospacing="0" w:line="276" w:lineRule="auto"/>
+        <w:ind w:firstLine="567"/>
+        <w:jc w:val="both"/>
+        <w:rPr>
+          <w:rStyle w:val="a4"/>
+          <w:rFonts w:ascii="Arial" w:hAnsi="Arial" w:cs="Arial"/>
+          <w:b w:val="0"/>
+          <w:bCs w:val="0"/>
+          <w:sz w:val="28"/>
+          <w:szCs w:val="28"/>
+          <w:highlight w:val="yellow"/>
+          <w:shd w:val="clear" w:color="auto" w:fill="FFFFFF"/>
+          <w:lang w:val="uz-Cyrl-UZ"/>
+        </w:rPr>
+      </w:pPr>
+      <w:r>
+        <w:rPr>
+          <w:rStyle w:val="a4"/>
+          <w:rFonts w:ascii="Arial" w:hAnsi="Arial" w:cs="Arial"/>
+          <w:b w:val="0"/>
+          <w:bCs w:val="0"/>
+          <w:sz w:val="28"/>
+          <w:szCs w:val="28"/>
+          <w:highlight w:val="yellow"/>
+          <w:shd w:val="clear" w:color="auto" w:fill="FFFFFF"/>
+          <w:lang w:val="uz-Cyrl-UZ"/>
+        </w:rPr>
+        <w:t>Вилоятда и</w:t>
+      </w:r>
+      <w:r>
+        <w:rPr>
+          <w:rStyle w:val="a4"/>
+          <w:rFonts w:ascii="Arial" w:hAnsi="Arial" w:cs="Arial"/>
+          <w:b w:val="0"/>
+          <w:bCs w:val="0"/>
+          <w:sz w:val="28"/>
+          <w:szCs w:val="28"/>
+          <w:highlight w:val="yellow"/>
+          <w:shd w:val="clear" w:color="auto" w:fill="FFFFFF"/>
+          <w:lang w:val="uz-Cyrl-UZ"/>
+        </w:rPr>
+        <w:t>ситиш билан энг катта муаммо сифатида газ таъминотидаги  узилишлар (22%), кўмир етишмаслиги ёки қимматлиги (15%) ва электр энергия таъминотидаги узилишлар (14%) қайд этилган.</w:t>
+      </w:r>
+    </w:p>
+    <w:p>
+      <w:pPr>
+        <w:pStyle w:val="a5"/>
+        <w:shd w:val="clear" w:color="auto" w:fill="FFFFFF"/>
+        <w:spacing w:before="0" w:beforeAutospacing="0" w:after="120" w:afterAutospacing="0" w:line="276" w:lineRule="auto"/>
+        <w:ind w:firstLine="567"/>
+        <w:jc w:val="both"/>
+        <w:rPr>
+          <w:rStyle w:val="a4"/>
+          <w:rFonts w:ascii="Arial" w:hAnsi="Arial" w:cs="Arial"/>
+          <w:b w:val="0"/>
+          <w:bCs w:val="0"/>
+          <w:sz w:val="28"/>
+          <w:szCs w:val="28"/>
+          <w:shd w:val="clear" w:color="auto" w:fill="FFFFFF"/>
+          <w:lang w:val="uz-Cyrl-UZ"/>
+        </w:rPr>
+      </w:pPr>
+      <w:r>
+        <w:rPr>
+          <w:rStyle w:val="a4"/>
+          <w:rFonts w:ascii="Arial" w:hAnsi="Arial" w:cs="Arial"/>
+          <w:b w:val="0"/>
+          <w:bCs w:val="0"/>
+          <w:sz w:val="28"/>
+          <w:szCs w:val="28"/>
+          <w:highlight w:val="yellow"/>
+          <w:shd w:val="clear" w:color="auto" w:fill="FFFFFF"/>
+          <w:lang w:val="uz-Cyrl-UZ"/>
+        </w:rPr>
+        <w:t>Андижон вилоятида иситиш манбалари сифатида асосан кўмир ва кўмир брикетлари (55%), ўтин (49%), табиий газ (34%) ва электр энергиядан (22%)дан фойдаланилиши кўрсатилган.</w:t>
+      </w:r>
+    </w:p>
+    <w:p>
+      <w:pPr>
+        <w:spacing w:after="160" w:line="259" w:lineRule="auto"/>
+        <w:rPr>
+          <w:rStyle w:val="a4"/>
+          <w:rFonts w:ascii="Arial" w:eastAsia="Times New Roman" w:hAnsi="Arial" w:cs="Arial"/>
+          <w:b w:val="0"/>
+          <w:bCs w:val="0"/>
+          <w:sz w:val="28"/>
+          <w:szCs w:val="28"/>
+          <w:shd w:val="clear" w:color="auto" w:fill="FFFFFF"/>
+          <w:lang w:val="uz-Cyrl-UZ" w:eastAsia="ru-RU"/>
+        </w:rPr>
+      </w:pPr>
+      <w:r>
+        <w:rPr>
+          <w:rStyle w:val="a4"/>
+          <w:rFonts w:ascii="Arial" w:hAnsi="Arial" w:cs="Arial"/>
+          <w:b w:val="0"/>
+          <w:bCs w:val="0"/>
+          <w:sz w:val="28"/>
+          <w:szCs w:val="28"/>
+          <w:shd w:val="clear" w:color="auto" w:fill="FFFFFF"/>
+          <w:lang w:val="uz-Cyrl-UZ"/>
+        </w:rPr>
+        <w:br w:type="page"/>
       </w:r>
     </w:p>
     <w:p>
@@ -17053,7 +17249,7 @@
         <w:sectPr>
           <w:type w:val="continuous"/>
           <w:pgSz w:w="11906" w:h="16838"/>
-          <w:pgMar w:top="1134" w:right="1134" w:bottom="709" w:left="1134" w:header="709" w:footer="709" w:gutter="0"/>
+          <w:pgMar w:top="1134" w:right="1134" w:bottom="1134" w:left="1134" w:header="709" w:footer="709" w:gutter="0"/>
           <w:cols w:space="708"/>
           <w:docGrid w:linePitch="360"/>
         </w:sectPr>
@@ -17461,6 +17657,7 @@
                 <w:lang w:val="uz-Cyrl-UZ"/>
               </w:rPr>
             </w:pPr>
+            <w:proofErr w:type="spellStart"/>
             <w:r>
               <w:rPr>
                 <w:rFonts w:cs="Arial"/>
@@ -17469,6 +17666,7 @@
               </w:rPr>
               <w:t>Қўрғонтепа</w:t>
             </w:r>
+            <w:proofErr w:type="spellEnd"/>
           </w:p>
         </w:tc>
         <w:tc>
@@ -17675,14 +17873,34 @@
                 <w:lang w:val="uz-Cyrl-UZ"/>
               </w:rPr>
             </w:pPr>
+            <w:proofErr w:type="spellStart"/>
             <w:r>
               <w:rPr>
                 <w:rFonts w:cs="Arial"/>
                 <w:sz w:val="28"/>
                 <w:szCs w:val="28"/>
               </w:rPr>
-              <w:t>Андижон шаҳри</w:t>
-            </w:r>
+              <w:t>Андижон</w:t>
+            </w:r>
+            <w:proofErr w:type="spellEnd"/>
+            <w:r>
+              <w:rPr>
+                <w:rFonts w:cs="Arial"/>
+                <w:sz w:val="28"/>
+                <w:szCs w:val="28"/>
+              </w:rPr>
+              <w:t xml:space="preserve"> </w:t>
+            </w:r>
+            <w:proofErr w:type="spellStart"/>
+            <w:r>
+              <w:rPr>
+                <w:rFonts w:cs="Arial"/>
+                <w:sz w:val="28"/>
+                <w:szCs w:val="28"/>
+              </w:rPr>
+              <w:t>шаҳри</w:t>
+            </w:r>
+            <w:proofErr w:type="spellEnd"/>
           </w:p>
         </w:tc>
         <w:tc>
@@ -17889,6 +18107,7 @@
                 <w:lang w:val="uz-Cyrl-UZ"/>
               </w:rPr>
             </w:pPr>
+            <w:proofErr w:type="spellStart"/>
             <w:r>
               <w:rPr>
                 <w:rFonts w:cs="Arial"/>
@@ -17897,6 +18116,7 @@
               </w:rPr>
               <w:t>Избоскан</w:t>
             </w:r>
+            <w:proofErr w:type="spellEnd"/>
           </w:p>
         </w:tc>
         <w:tc>
@@ -18103,6 +18323,7 @@
                 <w:lang w:val="uz-Cyrl-UZ"/>
               </w:rPr>
             </w:pPr>
+            <w:proofErr w:type="spellStart"/>
             <w:r>
               <w:rPr>
                 <w:rFonts w:cs="Arial"/>
@@ -18111,6 +18332,7 @@
               </w:rPr>
               <w:t>Олтинкўл</w:t>
             </w:r>
+            <w:proofErr w:type="spellEnd"/>
           </w:p>
         </w:tc>
         <w:tc>
@@ -18316,13 +18538,23 @@
                 <w:lang w:val="uz-Cyrl-UZ"/>
               </w:rPr>
             </w:pPr>
+            <w:proofErr w:type="spellStart"/>
             <w:r>
               <w:rPr>
                 <w:rFonts w:cs="Arial"/>
                 <w:sz w:val="28"/>
                 <w:szCs w:val="28"/>
               </w:rPr>
-              <w:t>Андижон т.</w:t>
+              <w:t>Андижон</w:t>
+            </w:r>
+            <w:proofErr w:type="spellEnd"/>
+            <w:r>
+              <w:rPr>
+                <w:rFonts w:cs="Arial"/>
+                <w:sz w:val="28"/>
+                <w:szCs w:val="28"/>
+              </w:rPr>
+              <w:t xml:space="preserve"> т.</w:t>
             </w:r>
           </w:p>
         </w:tc>
@@ -18529,6 +18761,7 @@
                 <w:lang w:val="uz-Cyrl-UZ"/>
               </w:rPr>
             </w:pPr>
+            <w:proofErr w:type="spellStart"/>
             <w:r>
               <w:rPr>
                 <w:rFonts w:cs="Arial"/>
@@ -18537,6 +18770,7 @@
               </w:rPr>
               <w:t>Балиқчи</w:t>
             </w:r>
+            <w:proofErr w:type="spellEnd"/>
           </w:p>
         </w:tc>
         <w:tc>
@@ -18743,6 +18977,7 @@
                 <w:lang w:val="uz-Cyrl-UZ"/>
               </w:rPr>
             </w:pPr>
+            <w:proofErr w:type="spellStart"/>
             <w:r>
               <w:rPr>
                 <w:rFonts w:cs="Arial"/>
@@ -18751,6 +18986,7 @@
               </w:rPr>
               <w:t>Бўстон</w:t>
             </w:r>
+            <w:proofErr w:type="spellEnd"/>
           </w:p>
         </w:tc>
         <w:tc>
@@ -18957,6 +19193,7 @@
                 <w:lang w:val="uz-Cyrl-UZ"/>
               </w:rPr>
             </w:pPr>
+            <w:proofErr w:type="spellStart"/>
             <w:r>
               <w:rPr>
                 <w:rFonts w:cs="Arial"/>
@@ -18965,6 +19202,7 @@
               </w:rPr>
               <w:t>Асака</w:t>
             </w:r>
+            <w:proofErr w:type="spellEnd"/>
           </w:p>
         </w:tc>
         <w:tc>
@@ -19170,6 +19408,7 @@
                 <w:lang w:val="uz-Cyrl-UZ"/>
               </w:rPr>
             </w:pPr>
+            <w:proofErr w:type="spellStart"/>
             <w:r>
               <w:rPr>
                 <w:rFonts w:cs="Arial"/>
@@ -19178,6 +19417,7 @@
               </w:rPr>
               <w:t>Жалақудуқ</w:t>
             </w:r>
+            <w:proofErr w:type="spellEnd"/>
           </w:p>
         </w:tc>
         <w:tc>
@@ -19383,6 +19623,7 @@
                 <w:lang w:val="uz-Cyrl-UZ"/>
               </w:rPr>
             </w:pPr>
+            <w:proofErr w:type="spellStart"/>
             <w:r>
               <w:rPr>
                 <w:rFonts w:cs="Arial"/>
@@ -19391,6 +19632,7 @@
               </w:rPr>
               <w:t>Марҳамат</w:t>
             </w:r>
+            <w:proofErr w:type="spellEnd"/>
           </w:p>
         </w:tc>
         <w:tc>
@@ -19596,6 +19838,7 @@
                 <w:lang w:val="uz-Cyrl-UZ"/>
               </w:rPr>
             </w:pPr>
+            <w:proofErr w:type="spellStart"/>
             <w:r>
               <w:rPr>
                 <w:rFonts w:cs="Arial"/>
@@ -19604,6 +19847,7 @@
               </w:rPr>
               <w:t>Улуғнор</w:t>
             </w:r>
+            <w:proofErr w:type="spellEnd"/>
           </w:p>
         </w:tc>
         <w:tc>
@@ -19809,6 +20053,7 @@
                 <w:lang w:val="uz-Cyrl-UZ"/>
               </w:rPr>
             </w:pPr>
+            <w:proofErr w:type="spellStart"/>
             <w:r>
               <w:rPr>
                 <w:rFonts w:cs="Arial"/>
@@ -19817,6 +20062,7 @@
               </w:rPr>
               <w:t>Хўжаобод</w:t>
             </w:r>
+            <w:proofErr w:type="spellEnd"/>
           </w:p>
         </w:tc>
         <w:tc>
@@ -20022,6 +20268,7 @@
                 <w:lang w:val="uz-Cyrl-UZ"/>
               </w:rPr>
             </w:pPr>
+            <w:proofErr w:type="spellStart"/>
             <w:r>
               <w:rPr>
                 <w:rFonts w:cs="Arial"/>
@@ -20030,6 +20277,7 @@
               </w:rPr>
               <w:t>Пахтаобод</w:t>
             </w:r>
+            <w:proofErr w:type="spellEnd"/>
           </w:p>
         </w:tc>
         <w:tc>
@@ -20234,6 +20482,7 @@
                 <w:lang w:val="uz-Cyrl-UZ"/>
               </w:rPr>
             </w:pPr>
+            <w:proofErr w:type="spellStart"/>
             <w:r>
               <w:rPr>
                 <w:rFonts w:cs="Arial"/>
@@ -20242,6 +20491,7 @@
               </w:rPr>
               <w:t>Булоқбоши</w:t>
             </w:r>
+            <w:proofErr w:type="spellEnd"/>
           </w:p>
         </w:tc>
         <w:tc>
@@ -20441,6 +20691,7 @@
                 <w:lang w:val="uz-Cyrl-UZ"/>
               </w:rPr>
             </w:pPr>
+            <w:proofErr w:type="spellStart"/>
             <w:r>
               <w:rPr>
                 <w:rFonts w:cs="Arial"/>
@@ -20449,6 +20700,7 @@
               </w:rPr>
               <w:t>Шаҳриҳон</w:t>
             </w:r>
+            <w:proofErr w:type="spellEnd"/>
           </w:p>
         </w:tc>
         <w:tc>
@@ -20648,6 +20900,7 @@
                 <w:lang w:val="uz-Cyrl-UZ"/>
               </w:rPr>
             </w:pPr>
+            <w:proofErr w:type="spellStart"/>
             <w:r>
               <w:rPr>
                 <w:rFonts w:cs="Arial"/>
@@ -20656,6 +20909,7 @@
               </w:rPr>
               <w:t>Хонобод</w:t>
             </w:r>
+            <w:proofErr w:type="spellEnd"/>
           </w:p>
         </w:tc>
         <w:tc>
@@ -21360,8 +21614,6 @@
           <w:lang w:val="uz-Cyrl-UZ"/>
         </w:rPr>
       </w:pPr>
-      <w:bookmarkStart w:id="1" w:name="_GoBack"/>
-      <w:bookmarkEnd w:id="1"/>
       <w:r>
         <w:rPr>
           <w:noProof/>
@@ -26354,7 +26606,7 @@
 </file>
 
 <file path=customXml/itemProps1.xml><?xml version="1.0" encoding="utf-8"?>
-<ds:datastoreItem xmlns:ds="http://schemas.openxmlformats.org/officeDocument/2006/customXml" ds:itemID="{E4A69D33-5C7A-481A-AEE8-7D5F29F4F871}">
+<ds:datastoreItem xmlns:ds="http://schemas.openxmlformats.org/officeDocument/2006/customXml" ds:itemID="{952C1400-0FE8-4B54-97FE-5EAA3A29CD10}">
   <ds:schemaRefs>
     <ds:schemaRef ds:uri="http://schemas.openxmlformats.org/officeDocument/2006/bibliography"/>
   </ds:schemaRefs>

</xml_diff>